<commit_message>
fix: update document template path in report generation function
</commit_message>
<xml_diff>
--- a/root/report-api/template/modelo_relatorio_do_paciente.docx
+++ b/root/report-api/template/modelo_relatorio_do_paciente.docx
@@ -52,7 +52,7 @@
     <w:tbl>
       <w:tblPr>
         <w:tblStyle w:val="Table1"/>
-        <w:tblW w:w="8940.0" w:type="dxa"/>
+        <w:tblW w:w="9120.0" w:type="dxa"/>
         <w:jc w:val="left"/>
         <w:tblBorders>
           <w:top w:color="000000" w:space="0" w:sz="8" w:val="single"/>
@@ -68,16 +68,16 @@
       <w:tblGrid>
         <w:gridCol w:w="2640"/>
         <w:gridCol w:w="1905"/>
-        <w:gridCol w:w="1590"/>
-        <w:gridCol w:w="1402.5"/>
-        <w:gridCol w:w="1402.5"/>
+        <w:gridCol w:w="1455"/>
+        <w:gridCol w:w="1545"/>
+        <w:gridCol w:w="1575"/>
         <w:tblGridChange w:id="0">
           <w:tblGrid>
             <w:gridCol w:w="2640"/>
             <w:gridCol w:w="1905"/>
-            <w:gridCol w:w="1590"/>
-            <w:gridCol w:w="1402.5"/>
-            <w:gridCol w:w="1402.5"/>
+            <w:gridCol w:w="1455"/>
+            <w:gridCol w:w="1545"/>
+            <w:gridCol w:w="1575"/>
           </w:tblGrid>
         </w:tblGridChange>
       </w:tblGrid>
@@ -122,7 +122,7 @@
               <w:rPr>
                 <w:rtl w:val="0"/>
               </w:rPr>
-              <w:t xml:space="preserve">Nome: </w:t>
+              <w:t xml:space="preserve">Nome: NOME</w:t>
             </w:r>
           </w:p>
         </w:tc>
@@ -161,7 +161,7 @@
               <w:rPr>
                 <w:rtl w:val="0"/>
               </w:rPr>
-              <w:t xml:space="preserve">Nascimento:</w:t>
+              <w:t xml:space="preserve">Nascimento: NASCIMENTO</w:t>
             </w:r>
           </w:p>
         </w:tc>
@@ -206,45 +206,45 @@
               <w:rPr>
                 <w:rtl w:val="0"/>
               </w:rPr>
-              <w:t xml:space="preserve">Gênero:</w:t>
-            </w:r>
-          </w:p>
-        </w:tc>
-        <w:tc>
-          <w:tcPr>
-            <w:shd w:fill="auto" w:val="clear"/>
-            <w:tcMar>
-              <w:top w:w="100.0" w:type="dxa"/>
-              <w:left w:w="100.0" w:type="dxa"/>
-              <w:bottom w:w="100.0" w:type="dxa"/>
-              <w:right w:w="100.0" w:type="dxa"/>
-            </w:tcMar>
-            <w:vAlign w:val="top"/>
-          </w:tcPr>
-          <w:p>
-            <w:pPr>
-              <w:keepNext w:val="0"/>
-              <w:keepLines w:val="0"/>
-              <w:pageBreakBefore w:val="0"/>
-              <w:widowControl w:val="0"/>
-              <w:pBdr>
-                <w:top w:space="0" w:sz="0" w:val="nil"/>
-                <w:left w:space="0" w:sz="0" w:val="nil"/>
-                <w:bottom w:space="0" w:sz="0" w:val="nil"/>
-                <w:right w:space="0" w:sz="0" w:val="nil"/>
-                <w:between w:space="0" w:sz="0" w:val="nil"/>
-              </w:pBdr>
-              <w:shd w:fill="auto" w:val="clear"/>
-              <w:spacing w:after="0" w:before="0" w:line="240" w:lineRule="auto"/>
-              <w:ind w:left="0" w:right="0" w:firstLine="0"/>
-              <w:jc w:val="left"/>
-              <w:rPr/>
-            </w:pPr>
-            <w:r>
-              <w:rPr>
-                <w:rtl w:val="0"/>
-              </w:rPr>
-              <w:t xml:space="preserve">Etnia:</w:t>
+              <w:t xml:space="preserve">Gênero: GENERO</w:t>
+            </w:r>
+          </w:p>
+        </w:tc>
+        <w:tc>
+          <w:tcPr>
+            <w:shd w:fill="auto" w:val="clear"/>
+            <w:tcMar>
+              <w:top w:w="100.0" w:type="dxa"/>
+              <w:left w:w="100.0" w:type="dxa"/>
+              <w:bottom w:w="100.0" w:type="dxa"/>
+              <w:right w:w="100.0" w:type="dxa"/>
+            </w:tcMar>
+            <w:vAlign w:val="top"/>
+          </w:tcPr>
+          <w:p>
+            <w:pPr>
+              <w:keepNext w:val="0"/>
+              <w:keepLines w:val="0"/>
+              <w:pageBreakBefore w:val="0"/>
+              <w:widowControl w:val="0"/>
+              <w:pBdr>
+                <w:top w:space="0" w:sz="0" w:val="nil"/>
+                <w:left w:space="0" w:sz="0" w:val="nil"/>
+                <w:bottom w:space="0" w:sz="0" w:val="nil"/>
+                <w:right w:space="0" w:sz="0" w:val="nil"/>
+                <w:between w:space="0" w:sz="0" w:val="nil"/>
+              </w:pBdr>
+              <w:shd w:fill="auto" w:val="clear"/>
+              <w:spacing w:after="0" w:before="0" w:line="240" w:lineRule="auto"/>
+              <w:ind w:left="0" w:right="0" w:firstLine="0"/>
+              <w:jc w:val="left"/>
+              <w:rPr/>
+            </w:pPr>
+            <w:r>
+              <w:rPr>
+                <w:rtl w:val="0"/>
+              </w:rPr>
+              <w:t xml:space="preserve">Etnia: ETNIA</w:t>
             </w:r>
           </w:p>
         </w:tc>
@@ -283,7 +283,7 @@
               <w:rPr>
                 <w:rtl w:val="0"/>
               </w:rPr>
-              <w:t xml:space="preserve">Escolaridade:</w:t>
+              <w:t xml:space="preserve">Escolaridade: ESCOLARIDADE</w:t>
             </w:r>
           </w:p>
         </w:tc>
@@ -316,7 +316,7 @@
               <w:rPr>
                 <w:rtl w:val="0"/>
               </w:rPr>
-              <w:t xml:space="preserve">e-mail:</w:t>
+              <w:t xml:space="preserve">e-mail: EMAIL</w:t>
             </w:r>
           </w:p>
         </w:tc>
@@ -342,45 +342,45 @@
               <w:rPr>
                 <w:rtl w:val="0"/>
               </w:rPr>
-              <w:t xml:space="preserve">Telefone:</w:t>
-            </w:r>
-          </w:p>
-        </w:tc>
-        <w:tc>
-          <w:tcPr>
-            <w:shd w:fill="auto" w:val="clear"/>
-            <w:tcMar>
-              <w:top w:w="100.0" w:type="dxa"/>
-              <w:left w:w="100.0" w:type="dxa"/>
-              <w:bottom w:w="100.0" w:type="dxa"/>
-              <w:right w:w="100.0" w:type="dxa"/>
-            </w:tcMar>
-            <w:vAlign w:val="top"/>
-          </w:tcPr>
-          <w:p>
-            <w:pPr>
-              <w:keepNext w:val="0"/>
-              <w:keepLines w:val="0"/>
-              <w:pageBreakBefore w:val="0"/>
-              <w:widowControl w:val="0"/>
-              <w:pBdr>
-                <w:top w:space="0" w:sz="0" w:val="nil"/>
-                <w:left w:space="0" w:sz="0" w:val="nil"/>
-                <w:bottom w:space="0" w:sz="0" w:val="nil"/>
-                <w:right w:space="0" w:sz="0" w:val="nil"/>
-                <w:between w:space="0" w:sz="0" w:val="nil"/>
-              </w:pBdr>
-              <w:shd w:fill="auto" w:val="clear"/>
-              <w:spacing w:after="0" w:before="0" w:line="240" w:lineRule="auto"/>
-              <w:ind w:left="0" w:right="0" w:firstLine="0"/>
-              <w:jc w:val="left"/>
-              <w:rPr/>
-            </w:pPr>
-            <w:r>
-              <w:rPr>
-                <w:rtl w:val="0"/>
-              </w:rPr>
-              <w:t xml:space="preserve">UF:</w:t>
+              <w:t xml:space="preserve">Telefone: TELEFONE</w:t>
+            </w:r>
+          </w:p>
+        </w:tc>
+        <w:tc>
+          <w:tcPr>
+            <w:shd w:fill="auto" w:val="clear"/>
+            <w:tcMar>
+              <w:top w:w="100.0" w:type="dxa"/>
+              <w:left w:w="100.0" w:type="dxa"/>
+              <w:bottom w:w="100.0" w:type="dxa"/>
+              <w:right w:w="100.0" w:type="dxa"/>
+            </w:tcMar>
+            <w:vAlign w:val="top"/>
+          </w:tcPr>
+          <w:p>
+            <w:pPr>
+              <w:keepNext w:val="0"/>
+              <w:keepLines w:val="0"/>
+              <w:pageBreakBefore w:val="0"/>
+              <w:widowControl w:val="0"/>
+              <w:pBdr>
+                <w:top w:space="0" w:sz="0" w:val="nil"/>
+                <w:left w:space="0" w:sz="0" w:val="nil"/>
+                <w:bottom w:space="0" w:sz="0" w:val="nil"/>
+                <w:right w:space="0" w:sz="0" w:val="nil"/>
+                <w:between w:space="0" w:sz="0" w:val="nil"/>
+              </w:pBdr>
+              <w:shd w:fill="auto" w:val="clear"/>
+              <w:spacing w:after="0" w:before="0" w:line="240" w:lineRule="auto"/>
+              <w:ind w:left="0" w:right="0" w:firstLine="0"/>
+              <w:jc w:val="left"/>
+              <w:rPr/>
+            </w:pPr>
+            <w:r>
+              <w:rPr>
+                <w:rtl w:val="0"/>
+              </w:rPr>
+              <w:t xml:space="preserve">UF: ESTADO</w:t>
             </w:r>
           </w:p>
         </w:tc>
@@ -417,7 +417,7 @@
     <w:tbl>
       <w:tblPr>
         <w:tblStyle w:val="Table2"/>
-        <w:tblW w:w="9030.0" w:type="dxa"/>
+        <w:tblW w:w="9180.0" w:type="dxa"/>
         <w:jc w:val="left"/>
         <w:tblBorders>
           <w:top w:color="000000" w:space="0" w:sz="8" w:val="single"/>
@@ -437,8 +437,8 @@
         <w:gridCol w:w="105"/>
         <w:gridCol w:w="690"/>
         <w:gridCol w:w="690"/>
-        <w:gridCol w:w="1635"/>
-        <w:gridCol w:w="2895"/>
+        <w:gridCol w:w="1740"/>
+        <w:gridCol w:w="2940"/>
         <w:tblGridChange w:id="0">
           <w:tblGrid>
             <w:gridCol w:w="780"/>
@@ -447,8 +447,8 @@
             <w:gridCol w:w="105"/>
             <w:gridCol w:w="690"/>
             <w:gridCol w:w="690"/>
-            <w:gridCol w:w="1635"/>
-            <w:gridCol w:w="2895"/>
+            <w:gridCol w:w="1740"/>
+            <w:gridCol w:w="2940"/>
           </w:tblGrid>
         </w:tblGridChange>
       </w:tblGrid>
@@ -493,7 +493,7 @@
               <w:rPr>
                 <w:rtl w:val="0"/>
               </w:rPr>
-              <w:t xml:space="preserve">Data do exame: </w:t>
+              <w:t xml:space="preserve">Data do exame: DATA_EXAM</w:t>
             </w:r>
           </w:p>
         </w:tc>
@@ -577,7 +577,7 @@
               <w:rPr>
                 <w:rtl w:val="0"/>
               </w:rPr>
-              <w:t xml:space="preserve">Peso (kg): </w:t>
+              <w:t xml:space="preserve">Peso (kg): PESO</w:t>
             </w:r>
           </w:p>
         </w:tc>
@@ -616,45 +616,45 @@
               <w:rPr>
                 <w:rtl w:val="0"/>
               </w:rPr>
-              <w:t xml:space="preserve">Altura (cm): </w:t>
-            </w:r>
-          </w:p>
-        </w:tc>
-        <w:tc>
-          <w:tcPr>
-            <w:shd w:fill="auto" w:val="clear"/>
-            <w:tcMar>
-              <w:top w:w="100.0" w:type="dxa"/>
-              <w:left w:w="100.0" w:type="dxa"/>
-              <w:bottom w:w="100.0" w:type="dxa"/>
-              <w:right w:w="100.0" w:type="dxa"/>
-            </w:tcMar>
-            <w:vAlign w:val="top"/>
-          </w:tcPr>
-          <w:p>
-            <w:pPr>
-              <w:keepNext w:val="0"/>
-              <w:keepLines w:val="0"/>
-              <w:pageBreakBefore w:val="0"/>
-              <w:widowControl w:val="0"/>
-              <w:pBdr>
-                <w:top w:space="0" w:sz="0" w:val="nil"/>
-                <w:left w:space="0" w:sz="0" w:val="nil"/>
-                <w:bottom w:space="0" w:sz="0" w:val="nil"/>
-                <w:right w:space="0" w:sz="0" w:val="nil"/>
-                <w:between w:space="0" w:sz="0" w:val="nil"/>
-              </w:pBdr>
-              <w:shd w:fill="auto" w:val="clear"/>
-              <w:spacing w:after="0" w:before="0" w:line="240" w:lineRule="auto"/>
-              <w:ind w:left="0" w:right="0" w:firstLine="0"/>
-              <w:jc w:val="left"/>
-              <w:rPr/>
-            </w:pPr>
-            <w:r>
-              <w:rPr>
-                <w:rtl w:val="0"/>
-              </w:rPr>
-              <w:t xml:space="preserve">IMC: </w:t>
+              <w:t xml:space="preserve">Altura (cm): ALTURA</w:t>
+            </w:r>
+          </w:p>
+        </w:tc>
+        <w:tc>
+          <w:tcPr>
+            <w:shd w:fill="auto" w:val="clear"/>
+            <w:tcMar>
+              <w:top w:w="100.0" w:type="dxa"/>
+              <w:left w:w="100.0" w:type="dxa"/>
+              <w:bottom w:w="100.0" w:type="dxa"/>
+              <w:right w:w="100.0" w:type="dxa"/>
+            </w:tcMar>
+            <w:vAlign w:val="top"/>
+          </w:tcPr>
+          <w:p>
+            <w:pPr>
+              <w:keepNext w:val="0"/>
+              <w:keepLines w:val="0"/>
+              <w:pageBreakBefore w:val="0"/>
+              <w:widowControl w:val="0"/>
+              <w:pBdr>
+                <w:top w:space="0" w:sz="0" w:val="nil"/>
+                <w:left w:space="0" w:sz="0" w:val="nil"/>
+                <w:bottom w:space="0" w:sz="0" w:val="nil"/>
+                <w:right w:space="0" w:sz="0" w:val="nil"/>
+                <w:between w:space="0" w:sz="0" w:val="nil"/>
+              </w:pBdr>
+              <w:shd w:fill="auto" w:val="clear"/>
+              <w:spacing w:after="0" w:before="0" w:line="240" w:lineRule="auto"/>
+              <w:ind w:left="0" w:right="0" w:firstLine="0"/>
+              <w:jc w:val="left"/>
+              <w:rPr/>
+            </w:pPr>
+            <w:r>
+              <w:rPr>
+                <w:rtl w:val="0"/>
+              </w:rPr>
+              <w:t xml:space="preserve">IMC: IMC_N</w:t>
             </w:r>
           </w:p>
         </w:tc>
@@ -700,7 +700,7 @@
               <w:rPr>
                 <w:rtl w:val="0"/>
               </w:rPr>
-              <w:t xml:space="preserve">Qualidade do sono: </w:t>
+              <w:t xml:space="preserve">Qualidade do sono: QUALI_SONO</w:t>
             </w:r>
           </w:p>
         </w:tc>
@@ -739,7 +739,7 @@
               <w:rPr>
                 <w:rtl w:val="0"/>
               </w:rPr>
-              <w:t xml:space="preserve">Qualidade da dieta (0-10): </w:t>
+              <w:t xml:space="preserve">Qualidade da dieta (0-10): QUALI_DIETA</w:t>
             </w:r>
           </w:p>
         </w:tc>
@@ -785,7 +785,7 @@
               <w:rPr>
                 <w:rtl w:val="0"/>
               </w:rPr>
-              <w:t xml:space="preserve">LDL: </w:t>
+              <w:t xml:space="preserve">LDL: LDL_N</w:t>
             </w:r>
           </w:p>
         </w:tc>
@@ -824,7 +824,7 @@
               <w:rPr>
                 <w:rtl w:val="0"/>
               </w:rPr>
-              <w:t xml:space="preserve">HDL: </w:t>
+              <w:t xml:space="preserve">HDL: HDL_N</w:t>
             </w:r>
           </w:p>
         </w:tc>
@@ -850,7 +850,7 @@
               <w:rPr>
                 <w:rtl w:val="0"/>
               </w:rPr>
-              <w:t xml:space="preserve">Triglicerídeos:</w:t>
+              <w:t xml:space="preserve">Triglicerídeos: TRIGLIC</w:t>
             </w:r>
           </w:p>
         </w:tc>
@@ -875,7 +875,7 @@
               <w:rPr>
                 <w:rtl w:val="0"/>
               </w:rPr>
-              <w:t xml:space="preserve">Colesterol total: </w:t>
+              <w:t xml:space="preserve">Colesterol total: C_TOTAL </w:t>
             </w:r>
           </w:p>
         </w:tc>
@@ -921,7 +921,7 @@
               <w:rPr>
                 <w:rtl w:val="0"/>
               </w:rPr>
-              <w:t xml:space="preserve">Pressão sistólica: </w:t>
+              <w:t xml:space="preserve">Pressão sistólica: PRESSAO_S</w:t>
             </w:r>
           </w:p>
         </w:tc>
@@ -960,7 +960,7 @@
               <w:rPr>
                 <w:rtl w:val="0"/>
               </w:rPr>
-              <w:t xml:space="preserve">Pressão diastólica: </w:t>
+              <w:t xml:space="preserve">Pressão diastólica: PRESSAO_D</w:t>
             </w:r>
           </w:p>
         </w:tc>
@@ -993,7 +993,7 @@
               <w:rPr>
                 <w:rtl w:val="0"/>
               </w:rPr>
-              <w:t xml:space="preserve">Exercício físico? </w:t>
+              <w:t xml:space="preserve">Exercício físico? EX_FISICO</w:t>
             </w:r>
           </w:p>
         </w:tc>
@@ -1019,7 +1019,7 @@
               <w:rPr>
                 <w:rtl w:val="0"/>
               </w:rPr>
-              <w:t xml:space="preserve">Tabagismo?</w:t>
+              <w:t xml:space="preserve">Tabagismo? TABAGISMO</w:t>
             </w:r>
           </w:p>
         </w:tc>
@@ -1044,7 +1044,7 @@
               <w:rPr>
                 <w:rtl w:val="0"/>
               </w:rPr>
-              <w:t xml:space="preserve">Consumo de álcool?</w:t>
+              <w:t xml:space="preserve">Consumo de álcool? ALC</w:t>
             </w:r>
           </w:p>
         </w:tc>
@@ -1082,7 +1082,7 @@
     <w:tbl>
       <w:tblPr>
         <w:tblStyle w:val="Table3"/>
-        <w:tblW w:w="9029.0" w:type="dxa"/>
+        <w:tblW w:w="9270.0" w:type="dxa"/>
         <w:jc w:val="left"/>
         <w:tblBorders>
           <w:top w:color="000000" w:space="0" w:sz="8" w:val="single"/>
@@ -1096,12 +1096,12 @@
         <w:tblLook w:val="0600"/>
       </w:tblPr>
       <w:tblGrid>
-        <w:gridCol w:w="4514.5"/>
-        <w:gridCol w:w="4514.5"/>
+        <w:gridCol w:w="4755"/>
+        <w:gridCol w:w="4515"/>
         <w:tblGridChange w:id="0">
           <w:tblGrid>
-            <w:gridCol w:w="4514.5"/>
-            <w:gridCol w:w="4514.5"/>
+            <w:gridCol w:w="4755"/>
+            <w:gridCol w:w="4515"/>
           </w:tblGrid>
         </w:tblGridChange>
       </w:tblGrid>
@@ -1144,45 +1144,45 @@
               <w:rPr>
                 <w:rtl w:val="0"/>
               </w:rPr>
-              <w:t xml:space="preserve">Alzheimer na família? </w:t>
-            </w:r>
-          </w:p>
-        </w:tc>
-        <w:tc>
-          <w:tcPr>
-            <w:shd w:fill="auto" w:val="clear"/>
-            <w:tcMar>
-              <w:top w:w="100.0" w:type="dxa"/>
-              <w:left w:w="100.0" w:type="dxa"/>
-              <w:bottom w:w="100.0" w:type="dxa"/>
-              <w:right w:w="100.0" w:type="dxa"/>
-            </w:tcMar>
-            <w:vAlign w:val="top"/>
-          </w:tcPr>
-          <w:p>
-            <w:pPr>
-              <w:keepNext w:val="0"/>
-              <w:keepLines w:val="0"/>
-              <w:pageBreakBefore w:val="0"/>
-              <w:widowControl w:val="0"/>
-              <w:pBdr>
-                <w:top w:space="0" w:sz="0" w:val="nil"/>
-                <w:left w:space="0" w:sz="0" w:val="nil"/>
-                <w:bottom w:space="0" w:sz="0" w:val="nil"/>
-                <w:right w:space="0" w:sz="0" w:val="nil"/>
-                <w:between w:space="0" w:sz="0" w:val="nil"/>
-              </w:pBdr>
-              <w:shd w:fill="auto" w:val="clear"/>
-              <w:spacing w:after="0" w:before="0" w:line="240" w:lineRule="auto"/>
-              <w:ind w:left="0" w:right="0" w:firstLine="0"/>
-              <w:jc w:val="left"/>
-              <w:rPr/>
-            </w:pPr>
-            <w:r>
-              <w:rPr>
-                <w:rtl w:val="0"/>
-              </w:rPr>
-              <w:t xml:space="preserve">Diabetes? </w:t>
+              <w:t xml:space="preserve">Alzheimer na família? HIST_ALZ</w:t>
+            </w:r>
+          </w:p>
+        </w:tc>
+        <w:tc>
+          <w:tcPr>
+            <w:shd w:fill="auto" w:val="clear"/>
+            <w:tcMar>
+              <w:top w:w="100.0" w:type="dxa"/>
+              <w:left w:w="100.0" w:type="dxa"/>
+              <w:bottom w:w="100.0" w:type="dxa"/>
+              <w:right w:w="100.0" w:type="dxa"/>
+            </w:tcMar>
+            <w:vAlign w:val="top"/>
+          </w:tcPr>
+          <w:p>
+            <w:pPr>
+              <w:keepNext w:val="0"/>
+              <w:keepLines w:val="0"/>
+              <w:pageBreakBefore w:val="0"/>
+              <w:widowControl w:val="0"/>
+              <w:pBdr>
+                <w:top w:space="0" w:sz="0" w:val="nil"/>
+                <w:left w:space="0" w:sz="0" w:val="nil"/>
+                <w:bottom w:space="0" w:sz="0" w:val="nil"/>
+                <w:right w:space="0" w:sz="0" w:val="nil"/>
+                <w:between w:space="0" w:sz="0" w:val="nil"/>
+              </w:pBdr>
+              <w:shd w:fill="auto" w:val="clear"/>
+              <w:spacing w:after="0" w:before="0" w:line="240" w:lineRule="auto"/>
+              <w:ind w:left="0" w:right="0" w:firstLine="0"/>
+              <w:jc w:val="left"/>
+              <w:rPr/>
+            </w:pPr>
+            <w:r>
+              <w:rPr>
+                <w:rtl w:val="0"/>
+              </w:rPr>
+              <w:t xml:space="preserve">Diabetes? HIST_DIA</w:t>
             </w:r>
           </w:p>
         </w:tc>
@@ -1213,45 +1213,45 @@
               <w:rPr>
                 <w:rtl w:val="0"/>
               </w:rPr>
-              <w:t xml:space="preserve">Doença cardiovascular? </w:t>
-            </w:r>
-          </w:p>
-        </w:tc>
-        <w:tc>
-          <w:tcPr>
-            <w:shd w:fill="auto" w:val="clear"/>
-            <w:tcMar>
-              <w:top w:w="100.0" w:type="dxa"/>
-              <w:left w:w="100.0" w:type="dxa"/>
-              <w:bottom w:w="100.0" w:type="dxa"/>
-              <w:right w:w="100.0" w:type="dxa"/>
-            </w:tcMar>
-            <w:vAlign w:val="top"/>
-          </w:tcPr>
-          <w:p>
-            <w:pPr>
-              <w:keepNext w:val="0"/>
-              <w:keepLines w:val="0"/>
-              <w:pageBreakBefore w:val="0"/>
-              <w:widowControl w:val="0"/>
-              <w:pBdr>
-                <w:top w:space="0" w:sz="0" w:val="nil"/>
-                <w:left w:space="0" w:sz="0" w:val="nil"/>
-                <w:bottom w:space="0" w:sz="0" w:val="nil"/>
-                <w:right w:space="0" w:sz="0" w:val="nil"/>
-                <w:between w:space="0" w:sz="0" w:val="nil"/>
-              </w:pBdr>
-              <w:shd w:fill="auto" w:val="clear"/>
-              <w:spacing w:after="0" w:before="0" w:line="240" w:lineRule="auto"/>
-              <w:ind w:left="0" w:right="0" w:firstLine="0"/>
-              <w:jc w:val="left"/>
-              <w:rPr/>
-            </w:pPr>
-            <w:r>
-              <w:rPr>
-                <w:rtl w:val="0"/>
-              </w:rPr>
-              <w:t xml:space="preserve">Hipertensão? </w:t>
+              <w:t xml:space="preserve">Doença cardiovascular? HIST_CAR</w:t>
+            </w:r>
+          </w:p>
+        </w:tc>
+        <w:tc>
+          <w:tcPr>
+            <w:shd w:fill="auto" w:val="clear"/>
+            <w:tcMar>
+              <w:top w:w="100.0" w:type="dxa"/>
+              <w:left w:w="100.0" w:type="dxa"/>
+              <w:bottom w:w="100.0" w:type="dxa"/>
+              <w:right w:w="100.0" w:type="dxa"/>
+            </w:tcMar>
+            <w:vAlign w:val="top"/>
+          </w:tcPr>
+          <w:p>
+            <w:pPr>
+              <w:keepNext w:val="0"/>
+              <w:keepLines w:val="0"/>
+              <w:pageBreakBefore w:val="0"/>
+              <w:widowControl w:val="0"/>
+              <w:pBdr>
+                <w:top w:space="0" w:sz="0" w:val="nil"/>
+                <w:left w:space="0" w:sz="0" w:val="nil"/>
+                <w:bottom w:space="0" w:sz="0" w:val="nil"/>
+                <w:right w:space="0" w:sz="0" w:val="nil"/>
+                <w:between w:space="0" w:sz="0" w:val="nil"/>
+              </w:pBdr>
+              <w:shd w:fill="auto" w:val="clear"/>
+              <w:spacing w:after="0" w:before="0" w:line="240" w:lineRule="auto"/>
+              <w:ind w:left="0" w:right="0" w:firstLine="0"/>
+              <w:jc w:val="left"/>
+              <w:rPr/>
+            </w:pPr>
+            <w:r>
+              <w:rPr>
+                <w:rtl w:val="0"/>
+              </w:rPr>
+              <w:t xml:space="preserve">Hipertensão? HIST_HIP</w:t>
             </w:r>
           </w:p>
         </w:tc>
@@ -1295,45 +1295,45 @@
               <w:rPr>
                 <w:rtl w:val="0"/>
               </w:rPr>
-              <w:t xml:space="preserve">Traumatismo craniano? </w:t>
-            </w:r>
-          </w:p>
-        </w:tc>
-        <w:tc>
-          <w:tcPr>
-            <w:shd w:fill="auto" w:val="clear"/>
-            <w:tcMar>
-              <w:top w:w="100.0" w:type="dxa"/>
-              <w:left w:w="100.0" w:type="dxa"/>
-              <w:bottom w:w="100.0" w:type="dxa"/>
-              <w:right w:w="100.0" w:type="dxa"/>
-            </w:tcMar>
-            <w:vAlign w:val="top"/>
-          </w:tcPr>
-          <w:p>
-            <w:pPr>
-              <w:keepNext w:val="0"/>
-              <w:keepLines w:val="0"/>
-              <w:pageBreakBefore w:val="0"/>
-              <w:widowControl w:val="0"/>
-              <w:pBdr>
-                <w:top w:space="0" w:sz="0" w:val="nil"/>
-                <w:left w:space="0" w:sz="0" w:val="nil"/>
-                <w:bottom w:space="0" w:sz="0" w:val="nil"/>
-                <w:right w:space="0" w:sz="0" w:val="nil"/>
-                <w:between w:space="0" w:sz="0" w:val="nil"/>
-              </w:pBdr>
-              <w:shd w:fill="auto" w:val="clear"/>
-              <w:spacing w:after="0" w:before="0" w:line="240" w:lineRule="auto"/>
-              <w:ind w:left="0" w:right="0" w:firstLine="0"/>
-              <w:jc w:val="left"/>
-              <w:rPr/>
-            </w:pPr>
-            <w:r>
-              <w:rPr>
-                <w:rtl w:val="0"/>
-              </w:rPr>
-              <w:t xml:space="preserve">Depressão? </w:t>
+              <w:t xml:space="preserve">Traumatismo craniano? HIST_TRA</w:t>
+            </w:r>
+          </w:p>
+        </w:tc>
+        <w:tc>
+          <w:tcPr>
+            <w:shd w:fill="auto" w:val="clear"/>
+            <w:tcMar>
+              <w:top w:w="100.0" w:type="dxa"/>
+              <w:left w:w="100.0" w:type="dxa"/>
+              <w:bottom w:w="100.0" w:type="dxa"/>
+              <w:right w:w="100.0" w:type="dxa"/>
+            </w:tcMar>
+            <w:vAlign w:val="top"/>
+          </w:tcPr>
+          <w:p>
+            <w:pPr>
+              <w:keepNext w:val="0"/>
+              <w:keepLines w:val="0"/>
+              <w:pageBreakBefore w:val="0"/>
+              <w:widowControl w:val="0"/>
+              <w:pBdr>
+                <w:top w:space="0" w:sz="0" w:val="nil"/>
+                <w:left w:space="0" w:sz="0" w:val="nil"/>
+                <w:bottom w:space="0" w:sz="0" w:val="nil"/>
+                <w:right w:space="0" w:sz="0" w:val="nil"/>
+                <w:between w:space="0" w:sz="0" w:val="nil"/>
+              </w:pBdr>
+              <w:shd w:fill="auto" w:val="clear"/>
+              <w:spacing w:after="0" w:before="0" w:line="240" w:lineRule="auto"/>
+              <w:ind w:left="0" w:right="0" w:firstLine="0"/>
+              <w:jc w:val="left"/>
+              <w:rPr/>
+            </w:pPr>
+            <w:r>
+              <w:rPr>
+                <w:rtl w:val="0"/>
+              </w:rPr>
+              <w:t xml:space="preserve">Depressão? HIST_DEP</w:t>
             </w:r>
           </w:p>
         </w:tc>
@@ -1371,7 +1371,7 @@
     <w:tbl>
       <w:tblPr>
         <w:tblStyle w:val="Table4"/>
-        <w:tblW w:w="9029.0" w:type="dxa"/>
+        <w:tblW w:w="9255.0" w:type="dxa"/>
         <w:jc w:val="left"/>
         <w:tblBorders>
           <w:top w:color="000000" w:space="0" w:sz="8" w:val="single"/>
@@ -1385,14 +1385,14 @@
         <w:tblLook w:val="0600"/>
       </w:tblPr>
       <w:tblGrid>
-        <w:gridCol w:w="2250"/>
-        <w:gridCol w:w="2250"/>
-        <w:gridCol w:w="4529"/>
+        <w:gridCol w:w="2640"/>
+        <w:gridCol w:w="2205"/>
+        <w:gridCol w:w="4410"/>
         <w:tblGridChange w:id="0">
           <w:tblGrid>
-            <w:gridCol w:w="2250"/>
-            <w:gridCol w:w="2250"/>
-            <w:gridCol w:w="4529"/>
+            <w:gridCol w:w="2640"/>
+            <w:gridCol w:w="2205"/>
+            <w:gridCol w:w="4410"/>
           </w:tblGrid>
         </w:tblGridChange>
       </w:tblGrid>
@@ -1435,83 +1435,83 @@
               <w:rPr>
                 <w:rtl w:val="0"/>
               </w:rPr>
-              <w:t xml:space="preserve">MMSE (0–30): </w:t>
-            </w:r>
-          </w:p>
-        </w:tc>
-        <w:tc>
-          <w:tcPr>
-            <w:shd w:fill="auto" w:val="clear"/>
-            <w:tcMar>
-              <w:top w:w="100.0" w:type="dxa"/>
-              <w:left w:w="100.0" w:type="dxa"/>
-              <w:bottom w:w="100.0" w:type="dxa"/>
-              <w:right w:w="100.0" w:type="dxa"/>
-            </w:tcMar>
-            <w:vAlign w:val="top"/>
-          </w:tcPr>
-          <w:p>
-            <w:pPr>
-              <w:keepNext w:val="0"/>
-              <w:keepLines w:val="0"/>
-              <w:pageBreakBefore w:val="0"/>
-              <w:widowControl w:val="0"/>
-              <w:pBdr>
-                <w:top w:space="0" w:sz="0" w:val="nil"/>
-                <w:left w:space="0" w:sz="0" w:val="nil"/>
-                <w:bottom w:space="0" w:sz="0" w:val="nil"/>
-                <w:right w:space="0" w:sz="0" w:val="nil"/>
-                <w:between w:space="0" w:sz="0" w:val="nil"/>
-              </w:pBdr>
-              <w:shd w:fill="auto" w:val="clear"/>
-              <w:spacing w:after="0" w:before="0" w:line="240" w:lineRule="auto"/>
-              <w:ind w:left="0" w:right="0" w:firstLine="0"/>
-              <w:jc w:val="left"/>
-              <w:rPr/>
-            </w:pPr>
-            <w:r>
-              <w:rPr>
-                <w:rtl w:val="0"/>
-              </w:rPr>
-              <w:t xml:space="preserve">ADL (0–10): </w:t>
-            </w:r>
-          </w:p>
-        </w:tc>
-        <w:tc>
-          <w:tcPr>
-            <w:shd w:fill="auto" w:val="clear"/>
-            <w:tcMar>
-              <w:top w:w="100.0" w:type="dxa"/>
-              <w:left w:w="100.0" w:type="dxa"/>
-              <w:bottom w:w="100.0" w:type="dxa"/>
-              <w:right w:w="100.0" w:type="dxa"/>
-            </w:tcMar>
-            <w:vAlign w:val="top"/>
-          </w:tcPr>
-          <w:p>
-            <w:pPr>
-              <w:keepNext w:val="0"/>
-              <w:keepLines w:val="0"/>
-              <w:pageBreakBefore w:val="0"/>
-              <w:widowControl w:val="0"/>
-              <w:pBdr>
-                <w:top w:space="0" w:sz="0" w:val="nil"/>
-                <w:left w:space="0" w:sz="0" w:val="nil"/>
-                <w:bottom w:space="0" w:sz="0" w:val="nil"/>
-                <w:right w:space="0" w:sz="0" w:val="nil"/>
-                <w:between w:space="0" w:sz="0" w:val="nil"/>
-              </w:pBdr>
-              <w:shd w:fill="auto" w:val="clear"/>
-              <w:spacing w:after="0" w:before="0" w:line="240" w:lineRule="auto"/>
-              <w:ind w:left="0" w:right="0" w:firstLine="0"/>
-              <w:jc w:val="left"/>
-              <w:rPr/>
-            </w:pPr>
-            <w:r>
-              <w:rPr>
-                <w:rtl w:val="0"/>
-              </w:rPr>
-              <w:t xml:space="preserve">Atividades funcionais (0–10): </w:t>
+              <w:t xml:space="preserve">MMSE (0–30): MMSE_N</w:t>
+            </w:r>
+          </w:p>
+        </w:tc>
+        <w:tc>
+          <w:tcPr>
+            <w:shd w:fill="auto" w:val="clear"/>
+            <w:tcMar>
+              <w:top w:w="100.0" w:type="dxa"/>
+              <w:left w:w="100.0" w:type="dxa"/>
+              <w:bottom w:w="100.0" w:type="dxa"/>
+              <w:right w:w="100.0" w:type="dxa"/>
+            </w:tcMar>
+            <w:vAlign w:val="top"/>
+          </w:tcPr>
+          <w:p>
+            <w:pPr>
+              <w:keepNext w:val="0"/>
+              <w:keepLines w:val="0"/>
+              <w:pageBreakBefore w:val="0"/>
+              <w:widowControl w:val="0"/>
+              <w:pBdr>
+                <w:top w:space="0" w:sz="0" w:val="nil"/>
+                <w:left w:space="0" w:sz="0" w:val="nil"/>
+                <w:bottom w:space="0" w:sz="0" w:val="nil"/>
+                <w:right w:space="0" w:sz="0" w:val="nil"/>
+                <w:between w:space="0" w:sz="0" w:val="nil"/>
+              </w:pBdr>
+              <w:shd w:fill="auto" w:val="clear"/>
+              <w:spacing w:after="0" w:before="0" w:line="240" w:lineRule="auto"/>
+              <w:ind w:left="0" w:right="0" w:firstLine="0"/>
+              <w:jc w:val="left"/>
+              <w:rPr/>
+            </w:pPr>
+            <w:r>
+              <w:rPr>
+                <w:rtl w:val="0"/>
+              </w:rPr>
+              <w:t xml:space="preserve">ADL (0–10): ADL_N</w:t>
+            </w:r>
+          </w:p>
+        </w:tc>
+        <w:tc>
+          <w:tcPr>
+            <w:shd w:fill="auto" w:val="clear"/>
+            <w:tcMar>
+              <w:top w:w="100.0" w:type="dxa"/>
+              <w:left w:w="100.0" w:type="dxa"/>
+              <w:bottom w:w="100.0" w:type="dxa"/>
+              <w:right w:w="100.0" w:type="dxa"/>
+            </w:tcMar>
+            <w:vAlign w:val="top"/>
+          </w:tcPr>
+          <w:p>
+            <w:pPr>
+              <w:keepNext w:val="0"/>
+              <w:keepLines w:val="0"/>
+              <w:pageBreakBefore w:val="0"/>
+              <w:widowControl w:val="0"/>
+              <w:pBdr>
+                <w:top w:space="0" w:sz="0" w:val="nil"/>
+                <w:left w:space="0" w:sz="0" w:val="nil"/>
+                <w:bottom w:space="0" w:sz="0" w:val="nil"/>
+                <w:right w:space="0" w:sz="0" w:val="nil"/>
+                <w:between w:space="0" w:sz="0" w:val="nil"/>
+              </w:pBdr>
+              <w:shd w:fill="auto" w:val="clear"/>
+              <w:spacing w:after="0" w:before="0" w:line="240" w:lineRule="auto"/>
+              <w:ind w:left="0" w:right="0" w:firstLine="0"/>
+              <w:jc w:val="left"/>
+              <w:rPr/>
+            </w:pPr>
+            <w:r>
+              <w:rPr>
+                <w:rtl w:val="0"/>
+              </w:rPr>
+              <w:t xml:space="preserve">Atividades funcionais (0–10): ATV_FUNC</w:t>
             </w:r>
           </w:p>
         </w:tc>
@@ -1557,45 +1557,45 @@
               <w:rPr>
                 <w:rtl w:val="0"/>
               </w:rPr>
-              <w:t xml:space="preserve">Queixas de memória? </w:t>
-            </w:r>
-          </w:p>
-        </w:tc>
-        <w:tc>
-          <w:tcPr>
-            <w:shd w:fill="auto" w:val="clear"/>
-            <w:tcMar>
-              <w:top w:w="100.0" w:type="dxa"/>
-              <w:left w:w="100.0" w:type="dxa"/>
-              <w:bottom w:w="100.0" w:type="dxa"/>
-              <w:right w:w="100.0" w:type="dxa"/>
-            </w:tcMar>
-            <w:vAlign w:val="top"/>
-          </w:tcPr>
-          <w:p>
-            <w:pPr>
-              <w:keepNext w:val="0"/>
-              <w:keepLines w:val="0"/>
-              <w:pageBreakBefore w:val="0"/>
-              <w:widowControl w:val="0"/>
-              <w:pBdr>
-                <w:top w:space="0" w:sz="0" w:val="nil"/>
-                <w:left w:space="0" w:sz="0" w:val="nil"/>
-                <w:bottom w:space="0" w:sz="0" w:val="nil"/>
-                <w:right w:space="0" w:sz="0" w:val="nil"/>
-                <w:between w:space="0" w:sz="0" w:val="nil"/>
-              </w:pBdr>
-              <w:shd w:fill="auto" w:val="clear"/>
-              <w:spacing w:after="0" w:before="0" w:line="240" w:lineRule="auto"/>
-              <w:ind w:left="0" w:right="0" w:firstLine="0"/>
-              <w:jc w:val="left"/>
-              <w:rPr/>
-            </w:pPr>
-            <w:r>
-              <w:rPr>
-                <w:rtl w:val="0"/>
-              </w:rPr>
-              <w:t xml:space="preserve">Problemas comportamentais? </w:t>
+              <w:t xml:space="preserve">Queixas de memória? QUEI_MEM</w:t>
+            </w:r>
+          </w:p>
+        </w:tc>
+        <w:tc>
+          <w:tcPr>
+            <w:shd w:fill="auto" w:val="clear"/>
+            <w:tcMar>
+              <w:top w:w="100.0" w:type="dxa"/>
+              <w:left w:w="100.0" w:type="dxa"/>
+              <w:bottom w:w="100.0" w:type="dxa"/>
+              <w:right w:w="100.0" w:type="dxa"/>
+            </w:tcMar>
+            <w:vAlign w:val="top"/>
+          </w:tcPr>
+          <w:p>
+            <w:pPr>
+              <w:keepNext w:val="0"/>
+              <w:keepLines w:val="0"/>
+              <w:pageBreakBefore w:val="0"/>
+              <w:widowControl w:val="0"/>
+              <w:pBdr>
+                <w:top w:space="0" w:sz="0" w:val="nil"/>
+                <w:left w:space="0" w:sz="0" w:val="nil"/>
+                <w:bottom w:space="0" w:sz="0" w:val="nil"/>
+                <w:right w:space="0" w:sz="0" w:val="nil"/>
+                <w:between w:space="0" w:sz="0" w:val="nil"/>
+              </w:pBdr>
+              <w:shd w:fill="auto" w:val="clear"/>
+              <w:spacing w:after="0" w:before="0" w:line="240" w:lineRule="auto"/>
+              <w:ind w:left="0" w:right="0" w:firstLine="0"/>
+              <w:jc w:val="left"/>
+              <w:rPr/>
+            </w:pPr>
+            <w:r>
+              <w:rPr>
+                <w:rtl w:val="0"/>
+              </w:rPr>
+              <w:t xml:space="preserve">Problemas comportamentais? PROB_C</w:t>
             </w:r>
           </w:p>
         </w:tc>
@@ -1633,7 +1633,7 @@
     <w:tbl>
       <w:tblPr>
         <w:tblStyle w:val="Table5"/>
-        <w:tblW w:w="9000.0" w:type="dxa"/>
+        <w:tblW w:w="9225.0" w:type="dxa"/>
         <w:jc w:val="left"/>
         <w:tblBorders>
           <w:top w:color="000000" w:space="0" w:sz="8" w:val="single"/>
@@ -1650,13 +1650,13 @@
         <w:gridCol w:w="3000"/>
         <w:gridCol w:w="1425"/>
         <w:gridCol w:w="1575"/>
-        <w:gridCol w:w="3000"/>
+        <w:gridCol w:w="3225"/>
         <w:tblGridChange w:id="0">
           <w:tblGrid>
             <w:gridCol w:w="3000"/>
             <w:gridCol w:w="1425"/>
             <w:gridCol w:w="1575"/>
-            <w:gridCol w:w="3000"/>
+            <w:gridCol w:w="3225"/>
           </w:tblGrid>
         </w:tblGridChange>
       </w:tblGrid>
@@ -1700,7 +1700,7 @@
               <w:rPr>
                 <w:rtl w:val="0"/>
               </w:rPr>
-              <w:t xml:space="preserve">Confusão? </w:t>
+              <w:t xml:space="preserve">Confusão? SINT_CON</w:t>
             </w:r>
           </w:p>
         </w:tc>
@@ -1739,45 +1739,45 @@
               <w:rPr>
                 <w:rtl w:val="0"/>
               </w:rPr>
-              <w:t xml:space="preserve">Desorientação? </w:t>
-            </w:r>
-          </w:p>
-        </w:tc>
-        <w:tc>
-          <w:tcPr>
-            <w:shd w:fill="auto" w:val="clear"/>
-            <w:tcMar>
-              <w:top w:w="100.0" w:type="dxa"/>
-              <w:left w:w="100.0" w:type="dxa"/>
-              <w:bottom w:w="100.0" w:type="dxa"/>
-              <w:right w:w="100.0" w:type="dxa"/>
-            </w:tcMar>
-            <w:vAlign w:val="top"/>
-          </w:tcPr>
-          <w:p>
-            <w:pPr>
-              <w:keepNext w:val="0"/>
-              <w:keepLines w:val="0"/>
-              <w:pageBreakBefore w:val="0"/>
-              <w:widowControl w:val="0"/>
-              <w:pBdr>
-                <w:top w:space="0" w:sz="0" w:val="nil"/>
-                <w:left w:space="0" w:sz="0" w:val="nil"/>
-                <w:bottom w:space="0" w:sz="0" w:val="nil"/>
-                <w:right w:space="0" w:sz="0" w:val="nil"/>
-                <w:between w:space="0" w:sz="0" w:val="nil"/>
-              </w:pBdr>
-              <w:shd w:fill="auto" w:val="clear"/>
-              <w:spacing w:after="0" w:before="0" w:line="240" w:lineRule="auto"/>
-              <w:ind w:left="0" w:right="0" w:firstLine="0"/>
-              <w:jc w:val="left"/>
-              <w:rPr/>
-            </w:pPr>
-            <w:r>
-              <w:rPr>
-                <w:rtl w:val="0"/>
-              </w:rPr>
-              <w:t xml:space="preserve">Esquecimento? </w:t>
+              <w:t xml:space="preserve">Desorientação? SINT_DES</w:t>
+            </w:r>
+          </w:p>
+        </w:tc>
+        <w:tc>
+          <w:tcPr>
+            <w:shd w:fill="auto" w:val="clear"/>
+            <w:tcMar>
+              <w:top w:w="100.0" w:type="dxa"/>
+              <w:left w:w="100.0" w:type="dxa"/>
+              <w:bottom w:w="100.0" w:type="dxa"/>
+              <w:right w:w="100.0" w:type="dxa"/>
+            </w:tcMar>
+            <w:vAlign w:val="top"/>
+          </w:tcPr>
+          <w:p>
+            <w:pPr>
+              <w:keepNext w:val="0"/>
+              <w:keepLines w:val="0"/>
+              <w:pageBreakBefore w:val="0"/>
+              <w:widowControl w:val="0"/>
+              <w:pBdr>
+                <w:top w:space="0" w:sz="0" w:val="nil"/>
+                <w:left w:space="0" w:sz="0" w:val="nil"/>
+                <w:bottom w:space="0" w:sz="0" w:val="nil"/>
+                <w:right w:space="0" w:sz="0" w:val="nil"/>
+                <w:between w:space="0" w:sz="0" w:val="nil"/>
+              </w:pBdr>
+              <w:shd w:fill="auto" w:val="clear"/>
+              <w:spacing w:after="0" w:before="0" w:line="240" w:lineRule="auto"/>
+              <w:ind w:left="0" w:right="0" w:firstLine="0"/>
+              <w:jc w:val="left"/>
+              <w:rPr/>
+            </w:pPr>
+            <w:r>
+              <w:rPr>
+                <w:rtl w:val="0"/>
+              </w:rPr>
+              <w:t xml:space="preserve">Esquecimento? SINT_ESQ</w:t>
             </w:r>
           </w:p>
         </w:tc>
@@ -1823,7 +1823,7 @@
               <w:rPr>
                 <w:rtl w:val="0"/>
               </w:rPr>
-              <w:t xml:space="preserve">Mudanças de personalidade?</w:t>
+              <w:t xml:space="preserve">Mudanças de personalidade? SINT_MUD</w:t>
             </w:r>
           </w:p>
         </w:tc>
@@ -1862,7 +1862,7 @@
               <w:rPr>
                 <w:rtl w:val="0"/>
               </w:rPr>
-              <w:t xml:space="preserve">Dificuldade para completar tarefas?</w:t>
+              <w:t xml:space="preserve">Dificuldade para completar tarefas? SINT_DIF</w:t>
             </w:r>
           </w:p>
         </w:tc>

</xml_diff>